<commit_message>
title list to object with attr
</commit_message>
<xml_diff>
--- a/TEST/14/14.docx
+++ b/TEST/14/14.docx
@@ -13024,7 +13024,6 @@
               </w:rPr>
               <w:t xml:space="preserve"> </w:t>
             </w:r>
-            <w:proofErr w:type="gramStart"/>
             <w:r>
               <w:rPr>
                 <w:sz w:val="20"/>
@@ -13091,7 +13090,6 @@
               </w:rPr>
               <w:t xml:space="preserve">: </w:t>
             </w:r>
-            <w:proofErr w:type="gramStart"/>
             <w:r>
               <w:rPr>
                 <w:sz w:val="20"/>
@@ -13144,7 +13142,6 @@
               </w:rPr>
               <w:t xml:space="preserve"> </w:t>
             </w:r>
-            <w:proofErr w:type="gramStart"/>
             <w:r>
               <w:rPr>
                 <w:sz w:val="20"/>
@@ -13248,7 +13245,6 @@
               </w:rPr>
               <w:t xml:space="preserve">Средняя </w:t>
             </w:r>
-            <w:proofErr w:type="spellStart"/>
             <w:r>
               <w:rPr>
                 <w:b/>
@@ -13257,7 +13253,6 @@
               </w:rPr>
               <w:t>квадратическая</w:t>
             </w:r>
-            <w:proofErr w:type="spellEnd"/>
             <w:r>
               <w:rPr>
                 <w:b/>
@@ -13580,13 +13575,12 @@
                 <w:szCs w:val="20"/>
               </w:rPr>
             </w:pPr>
-            <w:proofErr w:type="gramStart"/>
-            <w:r>
-              <w:rPr>
-                <w:sz w:val="20"/>
-                <w:szCs w:val="20"/>
-              </w:rPr>
-              <w:t xml:space="preserve">н1</w:t>
+            <w:r>
+              <w:rPr>
+                <w:sz w:val="20"/>
+                <w:szCs w:val="20"/>
+              </w:rPr>
+              <w:t>н1</w:t>
             </w:r>
           </w:p>
         </w:tc>
@@ -13610,7 +13604,7 @@
                 <w:szCs w:val="20"/>
                 <w:lang w:val="en-US"/>
               </w:rPr>
-              <w:t xml:space="preserve">461655.8</w:t>
+              <w:t>461655.8</w:t>
             </w:r>
           </w:p>
         </w:tc>
@@ -13634,7 +13628,7 @@
                 <w:szCs w:val="20"/>
                 <w:lang w:val="en-US"/>
               </w:rPr>
-              <w:t xml:space="preserve">2177624.11</w:t>
+              <w:t>2177624.11</w:t>
             </w:r>
           </w:p>
         </w:tc>
@@ -13658,7 +13652,7 @@
                 <w:szCs w:val="20"/>
                 <w:lang w:val="en-US"/>
               </w:rPr>
-              <w:t xml:space="preserve">0.5</w:t>
+              <w:t>0.5</w:t>
             </w:r>
           </w:p>
         </w:tc>
@@ -13705,13 +13699,12 @@
                 <w:szCs w:val="20"/>
               </w:rPr>
             </w:pPr>
-            <w:proofErr w:type="gramStart"/>
-            <w:r>
-              <w:rPr>
-                <w:sz w:val="20"/>
-                <w:szCs w:val="20"/>
-              </w:rPr>
-              <w:t xml:space="preserve">н5</w:t>
+            <w:r>
+              <w:rPr>
+                <w:sz w:val="20"/>
+                <w:szCs w:val="20"/>
+              </w:rPr>
+              <w:t>н5</w:t>
             </w:r>
           </w:p>
         </w:tc>
@@ -13735,7 +13728,7 @@
                 <w:szCs w:val="20"/>
                 <w:lang w:val="en-US"/>
               </w:rPr>
-              <w:t xml:space="preserve">461637.46</w:t>
+              <w:t>461637.46</w:t>
             </w:r>
           </w:p>
         </w:tc>
@@ -13759,7 +13752,7 @@
                 <w:szCs w:val="20"/>
                 <w:lang w:val="en-US"/>
               </w:rPr>
-              <w:t xml:space="preserve">2177612.52</w:t>
+              <w:t>2177612.52</w:t>
             </w:r>
           </w:p>
         </w:tc>
@@ -13783,7 +13776,7 @@
                 <w:szCs w:val="20"/>
                 <w:lang w:val="en-US"/>
               </w:rPr>
-              <w:t xml:space="preserve">0.5</w:t>
+              <w:t>0.5</w:t>
             </w:r>
           </w:p>
         </w:tc>
@@ -13830,13 +13823,12 @@
                 <w:szCs w:val="20"/>
               </w:rPr>
             </w:pPr>
-            <w:proofErr w:type="gramStart"/>
-            <w:r>
-              <w:rPr>
-                <w:sz w:val="20"/>
-                <w:szCs w:val="20"/>
-              </w:rPr>
-              <w:t xml:space="preserve">н4</w:t>
+            <w:r>
+              <w:rPr>
+                <w:sz w:val="20"/>
+                <w:szCs w:val="20"/>
+              </w:rPr>
+              <w:t>н4</w:t>
             </w:r>
           </w:p>
         </w:tc>
@@ -13860,7 +13852,7 @@
                 <w:szCs w:val="20"/>
                 <w:lang w:val="en-US"/>
               </w:rPr>
-              <w:t xml:space="preserve">461603.14</w:t>
+              <w:t>461603.14</w:t>
             </w:r>
           </w:p>
         </w:tc>
@@ -13884,7 +13876,7 @@
                 <w:szCs w:val="20"/>
                 <w:lang w:val="en-US"/>
               </w:rPr>
-              <w:t xml:space="preserve">2177666.06</w:t>
+              <w:t>2177666.06</w:t>
             </w:r>
           </w:p>
         </w:tc>
@@ -13908,7 +13900,7 @@
                 <w:szCs w:val="20"/>
                 <w:lang w:val="en-US"/>
               </w:rPr>
-              <w:t xml:space="preserve">0.5</w:t>
+              <w:t>0.5</w:t>
             </w:r>
           </w:p>
         </w:tc>
@@ -13955,13 +13947,12 @@
                 <w:szCs w:val="20"/>
               </w:rPr>
             </w:pPr>
-            <w:proofErr w:type="gramStart"/>
-            <w:r>
-              <w:rPr>
-                <w:sz w:val="20"/>
-                <w:szCs w:val="20"/>
-              </w:rPr>
-              <w:t xml:space="preserve">н3</w:t>
+            <w:r>
+              <w:rPr>
+                <w:sz w:val="20"/>
+                <w:szCs w:val="20"/>
+              </w:rPr>
+              <w:t>н3</w:t>
             </w:r>
           </w:p>
         </w:tc>
@@ -13985,7 +13976,7 @@
                 <w:szCs w:val="20"/>
                 <w:lang w:val="en-US"/>
               </w:rPr>
-              <w:t xml:space="preserve">461620.15</w:t>
+              <w:t>461620.15</w:t>
             </w:r>
           </w:p>
         </w:tc>
@@ -14009,7 +14000,7 @@
                 <w:szCs w:val="20"/>
                 <w:lang w:val="en-US"/>
               </w:rPr>
-              <w:t xml:space="preserve">2177676.84</w:t>
+              <w:t>2177676.84</w:t>
             </w:r>
           </w:p>
         </w:tc>
@@ -14033,7 +14024,7 @@
                 <w:szCs w:val="20"/>
                 <w:lang w:val="en-US"/>
               </w:rPr>
-              <w:t xml:space="preserve">0.5</w:t>
+              <w:t>0.5</w:t>
             </w:r>
           </w:p>
         </w:tc>
@@ -14080,13 +14071,12 @@
                 <w:szCs w:val="20"/>
               </w:rPr>
             </w:pPr>
-            <w:proofErr w:type="gramStart"/>
-            <w:r>
-              <w:rPr>
-                <w:sz w:val="20"/>
-                <w:szCs w:val="20"/>
-              </w:rPr>
-              <w:t xml:space="preserve">н2</w:t>
+            <w:r>
+              <w:rPr>
+                <w:sz w:val="20"/>
+                <w:szCs w:val="20"/>
+              </w:rPr>
+              <w:t>н2</w:t>
             </w:r>
           </w:p>
         </w:tc>
@@ -14110,7 +14100,7 @@
                 <w:szCs w:val="20"/>
                 <w:lang w:val="en-US"/>
               </w:rPr>
-              <w:t xml:space="preserve">461621.36</w:t>
+              <w:t>461621.36</w:t>
             </w:r>
           </w:p>
         </w:tc>
@@ -14134,7 +14124,7 @@
                 <w:szCs w:val="20"/>
                 <w:lang w:val="en-US"/>
               </w:rPr>
-              <w:t xml:space="preserve">2177677.6</w:t>
+              <w:t>2177677.6</w:t>
             </w:r>
           </w:p>
         </w:tc>
@@ -14158,7 +14148,7 @@
                 <w:szCs w:val="20"/>
                 <w:lang w:val="en-US"/>
               </w:rPr>
-              <w:t xml:space="preserve">0.5</w:t>
+              <w:t>0.5</w:t>
             </w:r>
           </w:p>
         </w:tc>
@@ -14205,13 +14195,12 @@
                 <w:szCs w:val="20"/>
               </w:rPr>
             </w:pPr>
-            <w:proofErr w:type="gramStart"/>
-            <w:r>
-              <w:rPr>
-                <w:sz w:val="20"/>
-                <w:szCs w:val="20"/>
-              </w:rPr>
-              <w:t xml:space="preserve">н1</w:t>
+            <w:r>
+              <w:rPr>
+                <w:sz w:val="20"/>
+                <w:szCs w:val="20"/>
+              </w:rPr>
+              <w:t>н1</w:t>
             </w:r>
           </w:p>
         </w:tc>
@@ -14235,7 +14224,7 @@
                 <w:szCs w:val="20"/>
                 <w:lang w:val="en-US"/>
               </w:rPr>
-              <w:t xml:space="preserve">461655.8</w:t>
+              <w:t>461655.8</w:t>
             </w:r>
           </w:p>
         </w:tc>
@@ -14259,7 +14248,7 @@
                 <w:szCs w:val="20"/>
                 <w:lang w:val="en-US"/>
               </w:rPr>
-              <w:t xml:space="preserve">2177624.11</w:t>
+              <w:t>2177624.11</w:t>
             </w:r>
           </w:p>
         </w:tc>
@@ -14283,7 +14272,7 @@
                 <w:szCs w:val="20"/>
                 <w:lang w:val="en-US"/>
               </w:rPr>
-              <w:t xml:space="preserve">0.5</w:t>
+              <w:t>0.5</w:t>
             </w:r>
           </w:p>
         </w:tc>
@@ -14362,7 +14351,6 @@
               </w:rPr>
               <w:t xml:space="preserve">Кадастровый номер земельного участка: </w:t>
             </w:r>
-            <w:proofErr w:type="gramStart"/>
             <w:r>
               <w:rPr>
                 <w:sz w:val="20"/>
@@ -14447,7 +14435,6 @@
               </w:rPr>
               <w:t xml:space="preserve">: </w:t>
             </w:r>
-            <w:proofErr w:type="gramStart"/>
             <w:r>
               <w:rPr>
                 <w:sz w:val="20"/>
@@ -14584,7 +14571,6 @@
               </w:rPr>
               <w:t xml:space="preserve">Средняя </w:t>
             </w:r>
-            <w:proofErr w:type="spellStart"/>
             <w:r>
               <w:rPr>
                 <w:b/>
@@ -14593,7 +14579,6 @@
               </w:rPr>
               <w:t>квадратическая</w:t>
             </w:r>
-            <w:proofErr w:type="spellEnd"/>
             <w:r>
               <w:rPr>
                 <w:b/>
@@ -15103,7 +15088,7 @@
                 <w:szCs w:val="20"/>
                 <w:lang w:val="en-US"/>
               </w:rPr>
-              <w:t xml:space="preserve">1</w:t>
+              <w:t>1</w:t>
             </w:r>
           </w:p>
         </w:tc>
@@ -15126,7 +15111,7 @@
                 <w:szCs w:val="20"/>
                 <w:lang w:val="en-US"/>
               </w:rPr>
-              <w:t xml:space="preserve">-</w:t>
+              <w:t>-</w:t>
             </w:r>
           </w:p>
         </w:tc>
@@ -15149,7 +15134,7 @@
                 <w:szCs w:val="20"/>
                 <w:lang w:val="en-US"/>
               </w:rPr>
-              <w:t xml:space="preserve">-</w:t>
+              <w:t>-</w:t>
             </w:r>
           </w:p>
         </w:tc>
@@ -15173,7 +15158,7 @@
                 <w:szCs w:val="20"/>
                 <w:lang w:val="en-US"/>
               </w:rPr>
-              <w:t xml:space="preserve">123123</w:t>
+              <w:t>123123</w:t>
             </w:r>
           </w:p>
         </w:tc>
@@ -15189,7 +15174,6 @@
                 <w:szCs w:val="20"/>
               </w:rPr>
             </w:pPr>
-            <w:proofErr w:type="gramStart"/>
             <w:r>
               <w:rPr>
                 <w:sz w:val="20"/>
@@ -15219,7 +15203,7 @@
                 <w:szCs w:val="20"/>
                 <w:lang w:val="en-US"/>
               </w:rPr>
-              <w:t xml:space="preserve">0.2</w:t>
+              <w:t>0.2</w:t>
             </w:r>
           </w:p>
         </w:tc>
@@ -15324,7 +15308,6 @@
               </w:rPr>
               <w:t xml:space="preserve"> </w:t>
             </w:r>
-            <w:proofErr w:type="gramStart"/>
             <w:r>
               <w:rPr>
                 <w:sz w:val="20"/>
@@ -15669,7 +15652,7 @@
                 <w:szCs w:val="20"/>
                 <w:lang w:val="en-US"/>
               </w:rPr>
-              <w:t xml:space="preserve">/чзу1</w:t>
+              <w:t>/чзу1</w:t>
             </w:r>
           </w:p>
         </w:tc>
@@ -15693,7 +15676,7 @@
                 <w:szCs w:val="20"/>
                 <w:lang w:val="en-US"/>
               </w:rPr>
-              <w:t xml:space="preserve">1376</w:t>
+              <w:t>1376</w:t>
             </w:r>
           </w:p>
         </w:tc>
@@ -15717,7 +15700,7 @@
                 <w:szCs w:val="20"/>
                 <w:lang w:val="en-US"/>
               </w:rPr>
-              <w:t xml:space="preserve">65</w:t>
+              <w:t>65</w:t>
             </w:r>
           </w:p>
         </w:tc>
@@ -15741,7 +15724,7 @@
                 <w:szCs w:val="20"/>
                 <w:lang w:val="en-US"/>
               </w:rPr>
-              <w:t xml:space="preserve">Частный сервитут</w:t>
+              <w:t>Частный сервитут</w:t>
             </w:r>
           </w:p>
         </w:tc>
@@ -15795,7 +15778,7 @@
                 <w:szCs w:val="20"/>
                 <w:lang w:val="en-US"/>
               </w:rPr>
-              <w:t xml:space="preserve">12</w:t>
+              <w:t>12</w:t>
             </w:r>
           </w:p>
         </w:tc>
@@ -15819,7 +15802,7 @@
                 <w:szCs w:val="20"/>
                 <w:lang w:val="en-US"/>
               </w:rPr>
-              <w:t xml:space="preserve">12</w:t>
+              <w:t>12</w:t>
             </w:r>
           </w:p>
         </w:tc>
@@ -15843,7 +15826,7 @@
                 <w:szCs w:val="20"/>
                 <w:lang w:val="en-US"/>
               </w:rPr>
-              <w:t xml:space="preserve"/>
+              <w:t/>
             </w:r>
           </w:p>
         </w:tc>
@@ -15867,7 +15850,7 @@
                 <w:szCs w:val="20"/>
                 <w:lang w:val="en-US"/>
               </w:rPr>
-              <w:t xml:space="preserve">Сервитут</w:t>
+              <w:t>Сервитут</w:t>
             </w:r>
           </w:p>
         </w:tc>
@@ -15986,6 +15969,28 @@
           <w:lang w:val="en-US"/>
         </w:rPr>
       </w:pPr>
+    </w:p>
+    <w:p>
+      <w:pPr>
+        <w:rPr>
+          <w:lang w:val="en-US"/>
+        </w:rPr>
+      </w:pPr>
+      <w:r>
+        <w:rPr>
+          <w:lang w:val="en-US"/>
+        </w:rPr>
+        <w:br w:type="page"/>
+      </w:r>
+    </w:p>
+    <w:p>
+      <w:pPr>
+        <w:rPr>
+          <w:lang w:val="en-US"/>
+        </w:rPr>
+      </w:pPr>
+      <w:bookmarkStart w:id="11" w:name="_GoBack"/>
+      <w:bookmarkEnd w:id="11"/>
     </w:p>
     <w:sectPr>
       <w:footerReference w:type="even" r:id="rId7"/>

</xml_diff>